<commit_message>
Replaced old documents with updated versions
</commit_message>
<xml_diff>
--- a/Project Design Phase/Solution Architecture/Solution Architecture.docx
+++ b/Project Design Phase/Solution Architecture/Solution Architecture.docx
@@ -12,8 +12,6 @@
           <w:szCs w:val="24"/>
         </w:rPr>
       </w:pPr>
-      <w:bookmarkStart w:id="0" w:name="_GoBack"/>
-      <w:bookmarkEnd w:id="0"/>
       <w:r>
         <w:rPr>
           <w:b/>
@@ -113,16 +111,15 @@
           <w:p>
             <w:pPr>
               <w:rPr>
-                <w:sz w:val="18"/>
-                <w:szCs w:val="18"/>
+                <w:rFonts w:asciiTheme="minorHAnsi" w:hAnsiTheme="minorHAnsi" w:cstheme="minorHAnsi"/>
               </w:rPr>
             </w:pPr>
             <w:r>
               <w:rPr>
                 <w:rFonts w:ascii="Verdana" w:hAnsi="Verdana"/>
                 <w:color w:val="222222"/>
-                <w:sz w:val="18"/>
-                <w:szCs w:val="18"/>
+                <w:sz w:val="20"/>
+                <w:szCs w:val="20"/>
                 <w:shd w:val="clear" w:color="auto" w:fill="FFFFFF"/>
               </w:rPr>
               <w:t>LTVIP2026TMIDS79115</w:t>
@@ -229,7 +226,7 @@
           <w:sz w:val="24"/>
           <w:szCs w:val="24"/>
         </w:rPr>
-        <w:t>The Cafeteria Menu Display System follows a three-tier architecture with the frontend built using HTML, CSS, and JavaScript for the customer display and admin panel, the backend developed in Python Flask handling API requests, authentication, and business logic, and the MySQL database serving as the master registry for storing users, categories, and menu items. The admin panel communicates with the backend through RESTful APIs to update menu data, which is then stored in the database and automatically fetched by the customer display every five minutes through auto-refresh client scripts, ensuring real-time synchronization between staff updates and customer view.</w:t>
+        <w:t>A solution architecture for a ServiceNow-based Cafeteria Menu Display project focuses on digitizing menu management, automating updates, and providing a modern, visual display interface for employees. This leverages ServiceNow's platform capabilities to bridge backend catering operations with frontend digital signage.</w:t>
       </w:r>
     </w:p>
     <w:p>
@@ -344,8 +341,8 @@
         <w:tblLook w:val="04A0" w:firstRow="1" w:lastRow="0" w:firstColumn="1" w:lastColumn="0" w:noHBand="0" w:noVBand="1"/>
       </w:tblPr>
       <w:tblGrid>
-        <w:gridCol w:w="1682"/>
-        <w:gridCol w:w="7560"/>
+        <w:gridCol w:w="1517"/>
+        <w:gridCol w:w="7725"/>
       </w:tblGrid>
       <w:tr>
         <w:tc>
@@ -423,7 +420,7 @@
                 <w:sz w:val="20"/>
                 <w:szCs w:val="20"/>
               </w:rPr>
-              <w:t>Flask Backend</w:t>
+              <w:t>User Interface</w:t>
             </w:r>
           </w:p>
         </w:tc>
@@ -446,7 +443,7 @@
                 <w:sz w:val="20"/>
                 <w:szCs w:val="20"/>
               </w:rPr>
-              <w:t>The core Python web framework hosting the application and handling API requests, authentication, and business logic</w:t>
+              <w:t>ServiceNow Service Portal for desktop/mobile and Digital Signage Screen for web-enabled TV/display</w:t>
             </w:r>
           </w:p>
         </w:tc>
@@ -471,7 +468,7 @@
                 <w:sz w:val="20"/>
                 <w:szCs w:val="20"/>
               </w:rPr>
-              <w:t>MySQL Database</w:t>
+              <w:t>Application Layer</w:t>
             </w:r>
           </w:p>
         </w:tc>
@@ -494,7 +491,7 @@
                 <w:sz w:val="20"/>
                 <w:szCs w:val="20"/>
               </w:rPr>
-              <w:t>The foundation of the system, consisting of Users, Categories, and Menu Items tables for persistent data storage</w:t>
+              <w:t>Custom Scoped Application ("Cafeteria Management") hosting all business logic and menu management functionality</w:t>
             </w:r>
           </w:p>
         </w:tc>
@@ -519,7 +516,7 @@
                 <w:sz w:val="20"/>
                 <w:szCs w:val="20"/>
               </w:rPr>
-              <w:t>Client-Side JavaScript</w:t>
+              <w:t>Data Layer</w:t>
             </w:r>
           </w:p>
         </w:tc>
@@ -537,12 +534,78 @@
                 <w:szCs w:val="20"/>
               </w:rPr>
             </w:pPr>
-            <w:r>
-              <w:rPr>
-                <w:sz w:val="20"/>
-                <w:szCs w:val="20"/>
-              </w:rPr>
-              <w:t>Frontend logic that handles auto-refresh every 5 minutes, category filtering, and dynamic menu rendering on the customer display</w:t>
+            <w:proofErr w:type="spellStart"/>
+            <w:r>
+              <w:rPr>
+                <w:sz w:val="20"/>
+                <w:szCs w:val="20"/>
+              </w:rPr>
+              <w:t>ServiceNow</w:t>
+            </w:r>
+            <w:proofErr w:type="spellEnd"/>
+            <w:r>
+              <w:rPr>
+                <w:sz w:val="20"/>
+                <w:szCs w:val="20"/>
+              </w:rPr>
+              <w:t xml:space="preserve"> tables including </w:t>
+            </w:r>
+            <w:proofErr w:type="spellStart"/>
+            <w:r>
+              <w:rPr>
+                <w:sz w:val="20"/>
+                <w:szCs w:val="20"/>
+              </w:rPr>
+              <w:t>u_</w:t>
+            </w:r>
+            <w:bookmarkStart w:id="0" w:name="_GoBack"/>
+            <w:bookmarkEnd w:id="0"/>
+            <w:r>
+              <w:rPr>
+                <w:sz w:val="20"/>
+                <w:szCs w:val="20"/>
+              </w:rPr>
+              <w:t>menu_items</w:t>
+            </w:r>
+            <w:proofErr w:type="spellEnd"/>
+            <w:r>
+              <w:rPr>
+                <w:sz w:val="20"/>
+                <w:szCs w:val="20"/>
+              </w:rPr>
+              <w:t xml:space="preserve">, </w:t>
+            </w:r>
+            <w:proofErr w:type="spellStart"/>
+            <w:r>
+              <w:rPr>
+                <w:sz w:val="20"/>
+                <w:szCs w:val="20"/>
+              </w:rPr>
+              <w:t>u_daily_menu</w:t>
+            </w:r>
+            <w:proofErr w:type="spellEnd"/>
+            <w:r>
+              <w:rPr>
+                <w:sz w:val="20"/>
+                <w:szCs w:val="20"/>
+              </w:rPr>
+              <w:t xml:space="preserve">, and </w:t>
+            </w:r>
+            <w:proofErr w:type="spellStart"/>
+            <w:r>
+              <w:rPr>
+                <w:sz w:val="20"/>
+                <w:szCs w:val="20"/>
+              </w:rPr>
+              <w:t>u_cafe_location</w:t>
+            </w:r>
+            <w:proofErr w:type="spellEnd"/>
+            <w:r>
+              <w:rPr>
+                <w:sz w:val="20"/>
+                <w:szCs w:val="20"/>
+              </w:rPr>
+              <w:t xml:space="preserve"> for persistent data storage</w:t>
             </w:r>
           </w:p>
         </w:tc>
@@ -567,7 +630,7 @@
                 <w:sz w:val="20"/>
                 <w:szCs w:val="20"/>
               </w:rPr>
-              <w:t>Admin Panel UI</w:t>
+              <w:t>Integration Layer</w:t>
             </w:r>
           </w:p>
         </w:tc>
@@ -590,7 +653,7 @@
                 <w:sz w:val="20"/>
                 <w:szCs w:val="20"/>
               </w:rPr>
-              <w:t>Custom digital interfaces designed with HTML/CSS for secure menu management by cafeteria staff</w:t>
+              <w:t>REST API for external vendor data integration or Scheduled Data Imports for CSV/Excel-based menu updates</w:t>
             </w:r>
           </w:p>
         </w:tc>
@@ -615,8 +678,7 @@
                 <w:sz w:val="20"/>
                 <w:szCs w:val="20"/>
               </w:rPr>
-              <w:lastRenderedPageBreak/>
-              <w:t>Customer Display</w:t>
+              <w:t>Workflow Layer</w:t>
             </w:r>
           </w:p>
         </w:tc>
@@ -639,65 +701,7 @@
                 <w:sz w:val="20"/>
                 <w:szCs w:val="20"/>
               </w:rPr>
-              <w:t>A visually optimized interface that presents categorized menu items with prices, dietary icons, and availability status</w:t>
-            </w:r>
-          </w:p>
-        </w:tc>
-      </w:tr>
-      <w:tr>
-        <w:tc>
-          <w:tcPr>
-            <w:tcW w:w="0" w:type="auto"/>
-            <w:vAlign w:val="center"/>
-            <w:hideMark/>
-          </w:tcPr>
-          <w:p>
-            <w:pPr>
-              <w:spacing w:after="160" w:line="259" w:lineRule="auto"/>
-              <w:rPr>
-                <w:sz w:val="20"/>
-                <w:szCs w:val="20"/>
-              </w:rPr>
-            </w:pPr>
-            <w:r>
-              <w:rPr>
-                <w:sz w:val="20"/>
-                <w:szCs w:val="20"/>
-              </w:rPr>
-              <w:t>RESTful APIs</w:t>
-            </w:r>
-            <w:r>
-              <w:rPr>
-                <w:rFonts w:ascii="Segoe UI" w:hAnsi="Segoe UI" w:cs="Segoe UI"/>
-                <w:color w:val="F9FAFB"/>
-                <w:sz w:val="23"/>
-                <w:szCs w:val="23"/>
-                <w:shd w:val="clear" w:color="auto" w:fill="151517"/>
-              </w:rPr>
-              <w:t xml:space="preserve"> </w:t>
-            </w:r>
-          </w:p>
-        </w:tc>
-        <w:tc>
-          <w:tcPr>
-            <w:tcW w:w="0" w:type="auto"/>
-            <w:vAlign w:val="center"/>
-            <w:hideMark/>
-          </w:tcPr>
-          <w:p>
-            <w:pPr>
-              <w:spacing w:after="160" w:line="259" w:lineRule="auto"/>
-              <w:rPr>
-                <w:sz w:val="20"/>
-                <w:szCs w:val="20"/>
-              </w:rPr>
-            </w:pPr>
-            <w:r>
-              <w:rPr>
-                <w:sz w:val="20"/>
-                <w:szCs w:val="20"/>
-              </w:rPr>
-              <w:t>The communication architecture used to transfer JSON data between frontend display, admin panel, and backend database</w:t>
+              <w:t>Flow Designer for automated publishing of weekly and daily menus at scheduled times</w:t>
             </w:r>
           </w:p>
         </w:tc>
@@ -1309,7 +1313,7 @@
     <w:uiPriority w:val="99"/>
     <w:semiHidden/>
     <w:unhideWhenUsed/>
-    <w:rsid w:val="00DF4623"/>
+    <w:rsid w:val="00521A60"/>
     <w:pPr>
       <w:spacing w:after="0" w:line="240" w:lineRule="auto"/>
     </w:pPr>
@@ -1325,7 +1329,7 @@
     <w:link w:val="BalloonText"/>
     <w:uiPriority w:val="99"/>
     <w:semiHidden/>
-    <w:rsid w:val="00DF4623"/>
+    <w:rsid w:val="00521A60"/>
     <w:rPr>
       <w:rFonts w:ascii="Tahoma" w:hAnsi="Tahoma" w:cs="Tahoma"/>
       <w:sz w:val="16"/>
@@ -1785,7 +1789,7 @@
     <w:uiPriority w:val="99"/>
     <w:semiHidden/>
     <w:unhideWhenUsed/>
-    <w:rsid w:val="00DF4623"/>
+    <w:rsid w:val="00521A60"/>
     <w:pPr>
       <w:spacing w:after="0" w:line="240" w:lineRule="auto"/>
     </w:pPr>
@@ -1801,7 +1805,7 @@
     <w:link w:val="BalloonText"/>
     <w:uiPriority w:val="99"/>
     <w:semiHidden/>
-    <w:rsid w:val="00DF4623"/>
+    <w:rsid w:val="00521A60"/>
     <w:rPr>
       <w:rFonts w:ascii="Tahoma" w:hAnsi="Tahoma" w:cs="Tahoma"/>
       <w:sz w:val="16"/>
@@ -2100,7 +2104,7 @@
   <a:extraClrSchemeLst/>
   <a:extLst>
     <a:ext uri="{05A4C25C-085E-4340-85A3-A5531E510DB2}">
-      <thm15:themeFamily xmlns="" xmlns:thm15="http://schemas.microsoft.com/office/thememl/2012/main" name="Office Theme" id="{62F939B6-93AF-4DB8-9C6B-D6C7DFDC589F}" vid="{4A3C46E8-61CC-4603-A589-7422A47A8E4A}"/>
+      <thm15:themeFamily xmlns:thm15="http://schemas.microsoft.com/office/thememl/2012/main" xmlns="" name="Office Theme" id="{62F939B6-93AF-4DB8-9C6B-D6C7DFDC589F}" vid="{4A3C46E8-61CC-4603-A589-7422A47A8E4A}"/>
     </a:ext>
   </a:extLst>
 </a:theme>

</xml_diff>